<commit_message>
Big clean up of CaseSummary and associated classes
</commit_message>
<xml_diff>
--- a/src/main/resources/docs/Case Summary.docx
+++ b/src/main/resources/docs/Case Summary.docx
@@ -16,6 +16,58 @@
       </w:pPr>
       <w:r>
         <w:t>CLAIMED CONDITION</w:t>
+      </w:r>
+    </w:p>
+    <w:p>
+      <w:pPr>
+        <w:pStyle w:val="Heading3"/>
+      </w:pPr>
+      <w:r>
+        <w:t>CONDITION</w:t>
+      </w:r>
+    </w:p>
+    <w:p>
+      <w:r>
+        <w:t>Joint instability</w:t>
+      </w:r>
+    </w:p>
+    <w:p>
+      <w:pPr>
+        <w:pStyle w:val="Heading3"/>
+      </w:pPr>
+      <w:r>
+        <w:t>ICD CODE</w:t>
+      </w:r>
+    </w:p>
+    <w:p>
+      <w:r>
+        <w:t>ICD-2017</w:t>
+      </w:r>
+    </w:p>
+    <w:p>
+      <w:pPr>
+        <w:pStyle w:val="Heading3"/>
+      </w:pPr>
+      <w:r>
+        <w:t>TYPE</w:t>
+      </w:r>
+    </w:p>
+    <w:p>
+      <w:r>
+        <w:t>Accumulated over time (wear and tear)</w:t>
+      </w:r>
+    </w:p>
+    <w:p>
+      <w:pPr>
+        <w:pStyle w:val="Heading3"/>
+      </w:pPr>
+      <w:r>
+        <w:t>DATE OF ONSET</w:t>
+      </w:r>
+    </w:p>
+    <w:p>
+      <w:r>
+        <w:t>2009-12-01</w:t>
       </w:r>
     </w:p>
     <w:p>

</xml_diff>